<commit_message>
UI improvements: remove placeholders, remove Grade field, add blue background to form
</commit_message>
<xml_diff>
--- a/details/QA_Test Kandidat.docx
+++ b/details/QA_Test Kandidat.docx
@@ -91,11 +91,9 @@
                 <w:color w:val="002060"/>
                 <w:sz w:val="56"/>
                 <w:szCs w:val="56"/>
-                <w:lang w:val="en-GB"/>
-              </w:rPr>
-              <w:t xml:space="preserve">Test </w:t>
-            </w:r>
-            <w:proofErr w:type="spellStart"/>
+              </w:rPr>
+              <w:t xml:space="preserve">Queen </w:t>
+            </w:r>
             <w:r>
               <w:rPr>
                 <w:rFonts w:ascii="Arial" w:eastAsia="Times New Roman" w:hAnsi="Arial" w:cs="Arial"/>
@@ -104,11 +102,21 @@
                 <w:color w:val="002060"/>
                 <w:sz w:val="56"/>
                 <w:szCs w:val="56"/>
-                <w:lang w:val="en-GB"/>
-              </w:rPr>
-              <w:t>Kandidat</w:t>
-            </w:r>
-            <w:proofErr w:type="spellEnd"/>
+                <w:lang w:val="en-US"/>
+              </w:rPr>
+              <w:t>A</w:t>
+            </w:r>
+            <w:r>
+              <w:rPr>
+                <w:rFonts w:ascii="Arial" w:eastAsia="Times New Roman" w:hAnsi="Arial" w:cs="Arial"/>
+                <w:b/>
+                <w:bCs/>
+                <w:color w:val="002060"/>
+                <w:sz w:val="56"/>
+                <w:szCs w:val="56"/>
+              </w:rPr>
+              <w:t>lizabeth</w:t>
+            </w:r>
             <w:r>
               <w:rPr>
                 <w:rFonts w:ascii="Arial" w:eastAsia="Times New Roman" w:hAnsi="Arial" w:cs="Arial"/>
@@ -893,7 +901,6 @@
               <w:ind w:left="595"/>
               <w:jc w:val="both"/>
             </w:pPr>
-            <w:proofErr w:type="gramStart"/>
             <w:r>
               <w:rPr>
                 <w:rFonts w:ascii="Arial" w:eastAsia="Arial" w:hAnsi="Arial" w:cs="Arial"/>
@@ -902,18 +909,7 @@
                 <w:szCs w:val="24"/>
                 <w:lang w:val="en-GB" w:eastAsia="ar-SA"/>
               </w:rPr>
-              <w:t>Master’s degree in Public Relations</w:t>
-            </w:r>
-            <w:proofErr w:type="gramEnd"/>
-            <w:r>
-              <w:rPr>
-                <w:rFonts w:ascii="Arial" w:eastAsia="Arial" w:hAnsi="Arial" w:cs="Arial"/>
-                <w:color w:val="041C4D"/>
-                <w:sz w:val="24"/>
-                <w:szCs w:val="24"/>
-                <w:lang w:val="en-GB" w:eastAsia="ar-SA"/>
-              </w:rPr>
-              <w:t>, Advertising, and Applied Communication</w:t>
+              <w:t>Master’s degree in Public Relations, Advertising, and Applied Communication</w:t>
             </w:r>
           </w:p>
           <w:p>
@@ -1109,29 +1105,7 @@
                 <w:szCs w:val="24"/>
                 <w:lang w:val="en-GB" w:eastAsia="ar-SA"/>
               </w:rPr>
-              <w:t xml:space="preserve">JUnit, Selenium </w:t>
-            </w:r>
-            <w:proofErr w:type="spellStart"/>
-            <w:r>
-              <w:rPr>
-                <w:rFonts w:ascii="Arial" w:eastAsia="Arial" w:hAnsi="Arial" w:cs="Arial"/>
-                <w:color w:val="002060"/>
-                <w:sz w:val="24"/>
-                <w:szCs w:val="24"/>
-                <w:lang w:val="en-GB" w:eastAsia="ar-SA"/>
-              </w:rPr>
-              <w:t>Webdriver</w:t>
-            </w:r>
-            <w:proofErr w:type="spellEnd"/>
-            <w:r>
-              <w:rPr>
-                <w:rFonts w:ascii="Arial" w:eastAsia="Arial" w:hAnsi="Arial" w:cs="Arial"/>
-                <w:color w:val="002060"/>
-                <w:sz w:val="24"/>
-                <w:szCs w:val="24"/>
-                <w:lang w:val="en-GB" w:eastAsia="ar-SA"/>
-              </w:rPr>
-              <w:t xml:space="preserve">, Cucumber </w:t>
+              <w:t xml:space="preserve">JUnit, Selenium Webdriver, Cucumber </w:t>
             </w:r>
           </w:p>
           <w:p>
@@ -1557,51 +1531,7 @@
                 <w:szCs w:val="24"/>
                 <w:lang w:val="en-GB" w:eastAsia="ar-SA"/>
               </w:rPr>
-              <w:t xml:space="preserve">Chrome </w:t>
-            </w:r>
-            <w:proofErr w:type="spellStart"/>
-            <w:r>
-              <w:rPr>
-                <w:rFonts w:ascii="Arial" w:eastAsia="Arial" w:hAnsi="Arial" w:cs="Arial"/>
-                <w:color w:val="002060"/>
-                <w:sz w:val="24"/>
-                <w:szCs w:val="24"/>
-                <w:lang w:val="en-GB" w:eastAsia="ar-SA"/>
-              </w:rPr>
-              <w:t>Devtools</w:t>
-            </w:r>
-            <w:proofErr w:type="spellEnd"/>
-            <w:r>
-              <w:rPr>
-                <w:rFonts w:ascii="Arial" w:eastAsia="Arial" w:hAnsi="Arial" w:cs="Arial"/>
-                <w:color w:val="002060"/>
-                <w:sz w:val="24"/>
-                <w:szCs w:val="24"/>
-                <w:lang w:val="en-GB" w:eastAsia="ar-SA"/>
-              </w:rPr>
-              <w:t xml:space="preserve">, TestRail, </w:t>
-            </w:r>
-            <w:proofErr w:type="spellStart"/>
-            <w:r>
-              <w:rPr>
-                <w:rFonts w:ascii="Arial" w:eastAsia="Arial" w:hAnsi="Arial" w:cs="Arial"/>
-                <w:color w:val="002060"/>
-                <w:sz w:val="24"/>
-                <w:szCs w:val="24"/>
-                <w:lang w:val="en-GB" w:eastAsia="ar-SA"/>
-              </w:rPr>
-              <w:t>Qase</w:t>
-            </w:r>
-            <w:proofErr w:type="spellEnd"/>
-            <w:r>
-              <w:rPr>
-                <w:rFonts w:ascii="Arial" w:eastAsia="Arial" w:hAnsi="Arial" w:cs="Arial"/>
-                <w:color w:val="002060"/>
-                <w:sz w:val="24"/>
-                <w:szCs w:val="24"/>
-                <w:lang w:val="en-GB" w:eastAsia="ar-SA"/>
-              </w:rPr>
-              <w:t xml:space="preserve"> </w:t>
+              <w:t xml:space="preserve">Chrome Devtools, TestRail, Qase </w:t>
             </w:r>
           </w:p>
           <w:p>
@@ -3945,7 +3875,6 @@
   <w:style w:type="character" w:default="1" w:styleId="DefaultParagraphFont">
     <w:name w:val="Default Paragraph Font"/>
     <w:uiPriority w:val="1"/>
-    <w:semiHidden/>
     <w:unhideWhenUsed/>
   </w:style>
   <w:style w:type="table" w:default="1" w:styleId="TableNormal">
@@ -4332,6 +4261,26 @@
 </file>
 
 <file path=customXml/item1.xml><?xml version="1.0" encoding="utf-8"?>
+<p:properties xmlns:p="http://schemas.microsoft.com/office/2006/metadata/properties" xmlns:xsi="http://www.w3.org/2001/XMLSchema-instance" xmlns:pc="http://schemas.microsoft.com/office/infopath/2007/PartnerControls">
+  <documentManagement>
+    <lcf76f155ced4ddcb4097134ff3c332f xmlns="9275d330-dff7-475b-a767-8cd9bdc53732">
+      <Terms xmlns="http://schemas.microsoft.com/office/infopath/2007/PartnerControls"/>
+    </lcf76f155ced4ddcb4097134ff3c332f>
+    <TaxCatchAll xmlns="ede94ade-afd1-444d-8564-40b9c31873cd" xsi:nil="true"/>
+  </documentManagement>
+</p:properties>
+</file>
+
+<file path=customXml/item2.xml><?xml version="1.0" encoding="utf-8"?>
+<?mso-contentType ?>
+<FormTemplates xmlns="http://schemas.microsoft.com/sharepoint/v3/contenttype/forms">
+  <Display>DocumentLibraryForm</Display>
+  <Edit>DocumentLibraryForm</Edit>
+  <New>DocumentLibraryForm</New>
+</FormTemplates>
+</file>
+
+<file path=customXml/item3.xml><?xml version="1.0" encoding="utf-8"?>
 <ct:contentTypeSchema xmlns:ct="http://schemas.microsoft.com/office/2006/metadata/contentType" xmlns:ma="http://schemas.microsoft.com/office/2006/metadata/properties/metaAttributes" ct:_="" ma:_="" ma:contentTypeName="Document" ma:contentTypeID="0x0101009A83B5751699DE44AF11DCE0A7179880" ma:contentTypeVersion="18" ma:contentTypeDescription="Create a new document." ma:contentTypeScope="" ma:versionID="babf49a68d5566371b42c303b76aa813">
   <xsd:schema xmlns:xsd="http://www.w3.org/2001/XMLSchema" xmlns:xs="http://www.w3.org/2001/XMLSchema" xmlns:p="http://schemas.microsoft.com/office/2006/metadata/properties" xmlns:ns2="9275d330-dff7-475b-a767-8cd9bdc53732" xmlns:ns3="ede94ade-afd1-444d-8564-40b9c31873cd" targetNamespace="http://schemas.microsoft.com/office/2006/metadata/properties" ma:root="true" ma:fieldsID="b62383571e89cadcba783c57ddc3a349" ns2:_="" ns3:_="">
     <xsd:import namespace="9275d330-dff7-475b-a767-8cd9bdc53732"/>
@@ -4586,27 +4535,26 @@
 </ct:contentTypeSchema>
 </file>
 
-<file path=customXml/item2.xml><?xml version="1.0" encoding="utf-8"?>
-<?mso-contentType ?>
-<FormTemplates xmlns="http://schemas.microsoft.com/sharepoint/v3/contenttype/forms">
-  <Display>DocumentLibraryForm</Display>
-  <Edit>DocumentLibraryForm</Edit>
-  <New>DocumentLibraryForm</New>
-</FormTemplates>
+<file path=customXml/itemProps1.xml><?xml version="1.0" encoding="utf-8"?>
+<ds:datastoreItem xmlns:ds="http://schemas.openxmlformats.org/officeDocument/2006/customXml" ds:itemID="{71C140A2-6D7A-42A5-B5AF-BEE3AFF89891}">
+  <ds:schemaRefs>
+    <ds:schemaRef ds:uri="http://schemas.microsoft.com/office/2006/metadata/properties"/>
+    <ds:schemaRef ds:uri="http://schemas.microsoft.com/office/infopath/2007/PartnerControls"/>
+    <ds:schemaRef ds:uri="9275d330-dff7-475b-a767-8cd9bdc53732"/>
+    <ds:schemaRef ds:uri="ede94ade-afd1-444d-8564-40b9c31873cd"/>
+  </ds:schemaRefs>
+</ds:datastoreItem>
 </file>
 
-<file path=customXml/item3.xml><?xml version="1.0" encoding="utf-8"?>
-<p:properties xmlns:p="http://schemas.microsoft.com/office/2006/metadata/properties" xmlns:xsi="http://www.w3.org/2001/XMLSchema-instance" xmlns:pc="http://schemas.microsoft.com/office/infopath/2007/PartnerControls">
-  <documentManagement>
-    <lcf76f155ced4ddcb4097134ff3c332f xmlns="9275d330-dff7-475b-a767-8cd9bdc53732">
-      <Terms xmlns="http://schemas.microsoft.com/office/infopath/2007/PartnerControls"/>
-    </lcf76f155ced4ddcb4097134ff3c332f>
-    <TaxCatchAll xmlns="ede94ade-afd1-444d-8564-40b9c31873cd" xsi:nil="true"/>
-  </documentManagement>
-</p:properties>
+<file path=customXml/itemProps2.xml><?xml version="1.0" encoding="utf-8"?>
+<ds:datastoreItem xmlns:ds="http://schemas.openxmlformats.org/officeDocument/2006/customXml" ds:itemID="{8AFA8D59-E1DA-415B-93FD-8316909AA88A}">
+  <ds:schemaRefs>
+    <ds:schemaRef ds:uri="http://schemas.microsoft.com/sharepoint/v3/contenttype/forms"/>
+  </ds:schemaRefs>
+</ds:datastoreItem>
 </file>
 
-<file path=customXml/itemProps1.xml><?xml version="1.0" encoding="utf-8"?>
+<file path=customXml/itemProps3.xml><?xml version="1.0" encoding="utf-8"?>
 <ds:datastoreItem xmlns:ds="http://schemas.openxmlformats.org/officeDocument/2006/customXml" ds:itemID="{5DEC4BEF-4A4C-4837-BA9D-BF6679C3AD78}">
   <ds:schemaRefs>
     <ds:schemaRef ds:uri="http://schemas.microsoft.com/office/2006/metadata/contentType"/>
@@ -4623,23 +4571,4 @@
     <ds:schemaRef ds:uri="http://schemas.microsoft.com/internal/obd"/>
   </ds:schemaRefs>
 </ds:datastoreItem>
-</file>
-
-<file path=customXml/itemProps2.xml><?xml version="1.0" encoding="utf-8"?>
-<ds:datastoreItem xmlns:ds="http://schemas.openxmlformats.org/officeDocument/2006/customXml" ds:itemID="{8AFA8D59-E1DA-415B-93FD-8316909AA88A}">
-  <ds:schemaRefs>
-    <ds:schemaRef ds:uri="http://schemas.microsoft.com/sharepoint/v3/contenttype/forms"/>
-  </ds:schemaRefs>
-</ds:datastoreItem>
-</file>
-
-<file path=customXml/itemProps3.xml><?xml version="1.0" encoding="utf-8"?>
-<ds:datastoreItem xmlns:ds="http://schemas.openxmlformats.org/officeDocument/2006/customXml" ds:itemID="{71C140A2-6D7A-42A5-B5AF-BEE3AFF89891}">
-  <ds:schemaRefs>
-    <ds:schemaRef ds:uri="http://schemas.microsoft.com/office/2006/metadata/properties"/>
-    <ds:schemaRef ds:uri="http://schemas.microsoft.com/office/infopath/2007/PartnerControls"/>
-    <ds:schemaRef ds:uri="9275d330-dff7-475b-a767-8cd9bdc53732"/>
-    <ds:schemaRef ds:uri="ede94ade-afd1-444d-8564-40b9c31873cd"/>
-  </ds:schemaRefs>
-</ds:datastoreItem>
 </file>
</xml_diff>